<commit_message>
Check supp one marks
</commit_message>
<xml_diff>
--- a/Layouts/StudentsMarksUpload.docx
+++ b/Layouts/StudentsMarksUpload.docx
@@ -67,8 +67,10 @@
       <w:sdt>
         <w:sdtPr>
           <w:id w:val="-269168293"/>
-          <w15:dataBinding w:prefixMappings="xmlns:ns0='urn:microsoft-dynamics-nav/reports/Students_Marks_Upload/50820/' " w:xpath="/ns0:NavWordReportXmlPart[1]/ns0:ACAStudentUnits" w:storeItemID="{7F66C27A-F9FF-4E01-851E-010AB93FF16B}"/>
+          <w15:dataBinding w:prefixMappings="xmlns:ns0='urn:microsoft-dynamics-nav/reports/Students_Marks_Upload/50820/'" w:xpath="/ns0:NavWordReportXmlPart[1]/ns0:ACAStudentUnits" w:storeItemID="{7F66C27A-F9FF-4E01-851E-010AB93FF16B}"/>
           <w15:repeatingSection/>
+          <w:alias w:val="#Nav: /ACAStudentUnits"/>
+          <w:tag w:val="#Nav: Students_Marks_Upload/50820"/>
         </w:sdtPr>
         <w:sdtContent>
           <w:sdt>
@@ -87,8 +89,10 @@
                     <w:placeholder>
                       <w:docPart w:val="DefaultPlaceholder_-1854013440"/>
                     </w:placeholder>
-                    <w:dataBinding w:prefixMappings="xmlns:ns0='urn:microsoft-dynamics-nav/reports/Students_Marks_Upload/50820/' " w:xpath="/ns0:NavWordReportXmlPart[1]/ns0:ACAStudentUnits[1]/ns0:StudentNo[1]" w:storeItemID="{7F66C27A-F9FF-4E01-851E-010AB93FF16B}"/>
+                    <w:dataBinding w:prefixMappings="xmlns:ns0='urn:microsoft-dynamics-nav/reports/Students_Marks_Upload/50820/'" w:xpath="/ns0:NavWordReportXmlPart[1]/ns0:ACAStudentUnits[1]/ns0:StudentNo[1]" w:storeItemID="{7F66C27A-F9FF-4E01-851E-010AB93FF16B}"/>
                     <w:text/>
+                    <w:alias w:val="#Nav: /ACAStudentUnits/StudentNo"/>
+                    <w:tag w:val="#Nav: Students_Marks_Upload/50820"/>
                   </w:sdtPr>
                   <w:sdtContent>
                     <w:tc>
@@ -111,8 +115,10 @@
                     <w:placeholder>
                       <w:docPart w:val="DefaultPlaceholder_-1854013440"/>
                     </w:placeholder>
-                    <w:dataBinding w:prefixMappings="xmlns:ns0='urn:microsoft-dynamics-nav/reports/Students_Marks_Upload/50820/' " w:xpath="/ns0:NavWordReportXmlPart[1]/ns0:ACAStudentUnits[1]/ns0:StudName[1]" w:storeItemID="{7F66C27A-F9FF-4E01-851E-010AB93FF16B}"/>
+                    <w:dataBinding w:prefixMappings="xmlns:ns0='urn:microsoft-dynamics-nav/reports/Students_Marks_Upload/50820/'" w:xpath="/ns0:NavWordReportXmlPart[1]/ns0:ACAStudentUnits[1]/ns0:StudName[1]" w:storeItemID="{7F66C27A-F9FF-4E01-851E-010AB93FF16B}"/>
                     <w:text/>
+                    <w:alias w:val="#Nav: /ACAStudentUnits/StudName"/>
+                    <w:tag w:val="#Nav: Students_Marks_Upload/50820"/>
                   </w:sdtPr>
                   <w:sdtContent>
                     <w:tc>
@@ -135,8 +141,10 @@
                     <w:placeholder>
                       <w:docPart w:val="DefaultPlaceholder_-1854013440"/>
                     </w:placeholder>
-                    <w:dataBinding w:prefixMappings="xmlns:ns0='urn:microsoft-dynamics-nav/reports/Students_Marks_Upload/50820/' " w:xpath="/ns0:NavWordReportXmlPart[1]/ns0:ACAStudentUnits[1]/ns0:Exam_Marks[1]" w:storeItemID="{7F66C27A-F9FF-4E01-851E-010AB93FF16B}"/>
+                    <w:dataBinding w:prefixMappings="xmlns:ns0='urn:microsoft-dynamics-nav/reports/Students_Marks_Upload/50820/'" w:xpath="/ns0:NavWordReportXmlPart[1]/ns0:ACAStudentUnits[1]/ns0:Exam_Marks[1]" w:storeItemID="{7F66C27A-F9FF-4E01-851E-010AB93FF16B}"/>
                     <w:text/>
+                    <w:alias w:val="#Nav: /ACAStudentUnits/Exam_Marks"/>
+                    <w:tag w:val="#Nav: Students_Marks_Upload/50820"/>
                   </w:sdtPr>
                   <w:sdtContent>
                     <w:tc>
@@ -159,8 +167,10 @@
                     <w:placeholder>
                       <w:docPart w:val="DefaultPlaceholder_-1854013440"/>
                     </w:placeholder>
-                    <w:dataBinding w:prefixMappings="xmlns:ns0='urn:microsoft-dynamics-nav/reports/Students_Marks_Upload/50820/' " w:xpath="/ns0:NavWordReportXmlPart[1]/ns0:ACAStudentUnits[1]/ns0:CATs_Marks[1]" w:storeItemID="{7F66C27A-F9FF-4E01-851E-010AB93FF16B}"/>
+                    <w:dataBinding w:prefixMappings="xmlns:ns0='urn:microsoft-dynamics-nav/reports/Students_Marks_Upload/50820/'" w:xpath="/ns0:NavWordReportXmlPart[1]/ns0:ACAStudentUnits[1]/ns0:CATs_Marks[1]" w:storeItemID="{7F66C27A-F9FF-4E01-851E-010AB93FF16B}"/>
                     <w:text/>
+                    <w:alias w:val="#Nav: /ACAStudentUnits/CATs_Marks"/>
+                    <w:tag w:val="#Nav: Students_Marks_Upload/50820"/>
                   </w:sdtPr>
                   <w:sdtContent>
                     <w:tc>
@@ -184,7 +194,7 @@
       </w:sdt>
     </w:tbl>
     <w:p>
-      <w:bookmarkStart w:id="0" w:name="_GoBack"/>
+      <w:bookmarkStart w:name="_GoBack" w:id="0"/>
       <w:bookmarkEnd w:id="0"/>
     </w:p>
     <w:sectPr>

</xml_diff>